<commit_message>
added Swagger document and updated New relic document
</commit_message>
<xml_diff>
--- a/NewRelic Integration.docx
+++ b/NewRelic Integration.docx
@@ -1,7 +1,132 @@
 
 <file path=word/document.xml><?xml version="1.0" encoding="utf-8"?>
-<w:document xmlns:wpc="http://schemas.microsoft.com/office/word/2010/wordprocessingCanvas" xmlns:cx="http://schemas.microsoft.com/office/drawing/2014/chartex" xmlns:cx1="http://schemas.microsoft.com/office/drawing/2015/9/8/chartex" xmlns:cx2="http://schemas.microsoft.com/office/drawing/2015/10/21/chartex" xmlns:cx3="http://schemas.microsoft.com/office/drawing/2016/5/9/chartex" xmlns:cx4="http://schemas.microsoft.com/office/drawing/2016/5/10/chartex" xmlns:cx5="http://schemas.microsoft.com/office/drawing/2016/5/11/chartex" xmlns:cx6="http://schemas.microsoft.com/office/drawing/2016/5/12/chartex" xmlns:cx7="http://schemas.microsoft.com/office/drawing/2016/5/13/chartex" xmlns:cx8="http://schemas.microsoft.com/office/drawing/2016/5/14/chartex" xmlns:mc="http://schemas.openxmlformats.org/markup-compatibility/2006" xmlns:aink="http://schemas.microsoft.com/office/drawing/2016/ink" xmlns:am3d="http://schemas.microsoft.com/office/drawing/2017/model3d" xmlns:o="urn:schemas-microsoft-com:office:office" xmlns:oel="http://schemas.microsoft.com/office/2019/extlst" xmlns:r="http://schemas.openxmlformats.org/officeDocument/2006/relationships" xmlns:m="http://schemas.openxmlformats.org/officeDocument/2006/math" xmlns:v="urn:schemas-microsoft-com:vml" xmlns:wp14="http://schemas.microsoft.com/office/word/2010/wordprocessingDrawing" xmlns:wp="http://schemas.openxmlformats.org/drawingml/2006/wordprocessingDrawing" xmlns:w10="urn:schemas-microsoft-com:office:word" xmlns:w="http://schemas.openxmlformats.org/wordprocessingml/2006/main" xmlns:w14="http://schemas.microsoft.com/office/word/2010/wordml" xmlns:w15="http://schemas.microsoft.com/office/word/2012/wordml" xmlns:w16cex="http://schemas.microsoft.com/office/word/2018/wordml/cex" xmlns:w16cid="http://schemas.microsoft.com/office/word/2016/wordml/cid" xmlns:w16="http://schemas.microsoft.com/office/word/2018/wordml" xmlns:w16sdtdh="http://schemas.microsoft.com/office/word/2020/wordml/sdtdatahash" xmlns:w16se="http://schemas.microsoft.com/office/word/2015/wordml/symex" xmlns:wpg="http://schemas.microsoft.com/office/word/2010/wordprocessingGroup" xmlns:wpi="http://schemas.microsoft.com/office/word/2010/wordprocessingInk" xmlns:wne="http://schemas.microsoft.com/office/word/2006/wordml" xmlns:wps="http://schemas.microsoft.com/office/word/2010/wordprocessingShape" mc:Ignorable="w14 w15 w16se w16cid w16 w16cex w16sdtdh wp14">
+<w:document xmlns:wpc="http://schemas.microsoft.com/office/word/2010/wordprocessingCanvas" xmlns:cx="http://schemas.microsoft.com/office/drawing/2014/chartex" xmlns:cx1="http://schemas.microsoft.com/office/drawing/2015/9/8/chartex" xmlns:cx2="http://schemas.microsoft.com/office/drawing/2015/10/21/chartex" xmlns:cx3="http://schemas.microsoft.com/office/drawing/2016/5/9/chartex" xmlns:cx4="http://schemas.microsoft.com/office/drawing/2016/5/10/chartex" xmlns:cx5="http://schemas.microsoft.com/office/drawing/2016/5/11/chartex" xmlns:cx6="http://schemas.microsoft.com/office/drawing/2016/5/12/chartex" xmlns:cx7="http://schemas.microsoft.com/office/drawing/2016/5/13/chartex" xmlns:cx8="http://schemas.microsoft.com/office/drawing/2016/5/14/chartex" xmlns:mc="http://schemas.openxmlformats.org/markup-compatibility/2006" xmlns:aink="http://schemas.microsoft.com/office/drawing/2016/ink" xmlns:am3d="http://schemas.microsoft.com/office/drawing/2017/model3d" xmlns:o="urn:schemas-microsoft-com:office:office" xmlns:oel="http://schemas.microsoft.com/office/2019/extlst" xmlns:r="http://schemas.openxmlformats.org/officeDocument/2006/relationships" xmlns:m="http://schemas.openxmlformats.org/officeDocument/2006/math" xmlns:v="urn:schemas-microsoft-com:vml" xmlns:wp14="http://schemas.microsoft.com/office/word/2010/wordprocessingDrawing" xmlns:wp="http://schemas.openxmlformats.org/drawingml/2006/wordprocessingDrawing" xmlns:w10="urn:schemas-microsoft-com:office:word" xmlns:w="http://schemas.openxmlformats.org/wordprocessingml/2006/main" xmlns:w14="http://schemas.microsoft.com/office/word/2010/wordml" xmlns:w15="http://schemas.microsoft.com/office/word/2012/wordml" xmlns:w16cex="http://schemas.microsoft.com/office/word/2018/wordml/cex" xmlns:w16cid="http://schemas.microsoft.com/office/word/2016/wordml/cid" xmlns:w16="http://schemas.microsoft.com/office/word/2018/wordml" xmlns:w16du="http://schemas.microsoft.com/office/word/2023/wordml/word16du" xmlns:w16sdtdh="http://schemas.microsoft.com/office/word/2020/wordml/sdtdatahash" xmlns:w16se="http://schemas.microsoft.com/office/word/2015/wordml/symex" xmlns:wpg="http://schemas.microsoft.com/office/word/2010/wordprocessingGroup" xmlns:wpi="http://schemas.microsoft.com/office/word/2010/wordprocessingInk" xmlns:wne="http://schemas.microsoft.com/office/word/2006/wordml" xmlns:wps="http://schemas.microsoft.com/office/word/2010/wordprocessingShape" mc:Ignorable="w14 w15 w16se w16cid w16 w16cex w16sdtdh w16du wp14">
   <w:body>
+    <w:p>
+      <w:pPr>
+        <w:jc w:val="center"/>
+        <w:rPr>
+          <w:rFonts w:ascii="Times New Roman" w:hAnsi="Times New Roman" w:cs="Times New Roman"/>
+          <w:b/>
+          <w:bCs/>
+          <w:sz w:val="28"/>
+          <w:szCs w:val="28"/>
+          <w:u w:val="single"/>
+          <w:shd w:val="clear" w:color="auto" w:fill="FFFFFF"/>
+        </w:rPr>
+      </w:pPr>
+      <w:r>
+        <w:rPr>
+          <w:rFonts w:ascii="Times New Roman" w:hAnsi="Times New Roman" w:cs="Times New Roman"/>
+          <w:b/>
+          <w:bCs/>
+          <w:sz w:val="28"/>
+          <w:szCs w:val="28"/>
+          <w:u w:val="single"/>
+          <w:shd w:val="clear" w:color="auto" w:fill="FFFFFF"/>
+        </w:rPr>
+        <w:t xml:space="preserve">New Relic </w:t>
+      </w:r>
+      <w:r>
+        <w:rPr>
+          <w:rFonts w:ascii="Times New Roman" w:hAnsi="Times New Roman" w:cs="Times New Roman"/>
+          <w:b/>
+          <w:bCs/>
+          <w:sz w:val="28"/>
+          <w:szCs w:val="28"/>
+          <w:u w:val="single"/>
+          <w:shd w:val="clear" w:color="auto" w:fill="FFFFFF"/>
+        </w:rPr>
+        <w:t xml:space="preserve">Integration </w:t>
+      </w:r>
+      <w:r>
+        <w:rPr>
+          <w:rFonts w:ascii="Times New Roman" w:hAnsi="Times New Roman" w:cs="Times New Roman"/>
+          <w:b/>
+          <w:bCs/>
+          <w:sz w:val="28"/>
+          <w:szCs w:val="28"/>
+          <w:u w:val="single"/>
+          <w:shd w:val="clear" w:color="auto" w:fill="FFFFFF"/>
+        </w:rPr>
+        <w:t>Documentation</w:t>
+      </w:r>
+    </w:p>
+    <w:p>
+      <w:pPr>
+        <w:jc w:val="center"/>
+        <w:rPr>
+          <w:rFonts w:ascii="Times New Roman" w:hAnsi="Times New Roman" w:cs="Times New Roman"/>
+          <w:sz w:val="28"/>
+          <w:szCs w:val="28"/>
+          <w:u w:val="single"/>
+          <w:shd w:val="clear" w:color="auto" w:fill="FFFFFF"/>
+        </w:rPr>
+      </w:pPr>
+      <w:hyperlink r:id="rId7" w:history="1">
+        <w:r>
+          <w:rPr>
+            <w:rStyle w:val="Hyperlink"/>
+            <w:rFonts w:ascii="Times New Roman" w:hAnsi="Times New Roman" w:cs="Times New Roman"/>
+            <w:sz w:val="28"/>
+            <w:szCs w:val="28"/>
+            <w:shd w:val="clear" w:color="auto" w:fill="FFFFFF"/>
+          </w:rPr>
+          <w:t>https://one.eu.newrelic.com</w:t>
+        </w:r>
+      </w:hyperlink>
+    </w:p>
+    <w:p>
+      <w:pPr>
+        <w:rPr>
+          <w:rFonts w:ascii="Times New Roman" w:hAnsi="Times New Roman" w:cs="Times New Roman"/>
+          <w:sz w:val="28"/>
+          <w:szCs w:val="28"/>
+          <w:shd w:val="clear" w:color="auto" w:fill="FFFFFF"/>
+        </w:rPr>
+      </w:pPr>
+      <w:r>
+        <w:rPr>
+          <w:rFonts w:ascii="Times New Roman" w:hAnsi="Times New Roman" w:cs="Times New Roman"/>
+          <w:sz w:val="28"/>
+          <w:szCs w:val="28"/>
+          <w:shd w:val="clear" w:color="auto" w:fill="FFFFFF"/>
+        </w:rPr>
+        <w:t xml:space="preserve">Email: </w:t>
+      </w:r>
+      <w:hyperlink r:id="rId8" w:history="1">
+        <w:r>
+          <w:rPr>
+            <w:rStyle w:val="Hyperlink"/>
+            <w:rFonts w:ascii="Times New Roman" w:hAnsi="Times New Roman" w:cs="Times New Roman"/>
+            <w:sz w:val="28"/>
+            <w:szCs w:val="28"/>
+            <w:u w:val="none"/>
+            <w:shd w:val="clear" w:color="auto" w:fill="FFFFFF"/>
+          </w:rPr>
+          <w:t>studioghibli037@gmail.com</w:t>
+        </w:r>
+      </w:hyperlink>
+    </w:p>
+    <w:p>
+      <w:pPr>
+        <w:rPr>
+          <w:rFonts w:ascii="Times New Roman" w:hAnsi="Times New Roman" w:cs="Times New Roman"/>
+          <w:sz w:val="28"/>
+          <w:szCs w:val="28"/>
+          <w:shd w:val="clear" w:color="auto" w:fill="FFFFFF"/>
+        </w:rPr>
+      </w:pPr>
+      <w:r>
+        <w:rPr>
+          <w:rFonts w:ascii="Times New Roman" w:hAnsi="Times New Roman" w:cs="Times New Roman"/>
+          <w:sz w:val="28"/>
+          <w:szCs w:val="28"/>
+          <w:shd w:val="clear" w:color="auto" w:fill="FFFFFF"/>
+        </w:rPr>
+        <w:t>Password: Studioghibli06@</w:t>
+      </w:r>
+    </w:p>
     <w:p>
       <w:pPr>
         <w:shd w:val="clear" w:color="auto" w:fill="FFFFFF"/>
@@ -555,6 +680,559 @@
     <w:p>
       <w:pPr>
         <w:pStyle w:val="ListParagraph"/>
+        <w:ind w:left="0"/>
+        <w:rPr>
+          <w:rFonts w:ascii="Times New Roman" w:hAnsi="Times New Roman" w:cs="Times New Roman"/>
+          <w:sz w:val="24"/>
+          <w:szCs w:val="24"/>
+          <w:lang w:val="en-US"/>
+        </w:rPr>
+      </w:pPr>
+    </w:p>
+    <w:p>
+      <w:pPr>
+        <w:pStyle w:val="ListParagraph"/>
+        <w:ind w:left="0"/>
+        <w:rPr>
+          <w:rFonts w:ascii="Times New Roman" w:hAnsi="Times New Roman" w:cs="Times New Roman"/>
+          <w:sz w:val="24"/>
+          <w:szCs w:val="24"/>
+          <w:lang w:val="en-US"/>
+        </w:rPr>
+      </w:pPr>
+      <w:r>
+        <w:rPr>
+          <w:rFonts w:ascii="Times New Roman" w:hAnsi="Times New Roman" w:cs="Times New Roman"/>
+          <w:sz w:val="24"/>
+          <w:szCs w:val="24"/>
+          <w:lang w:val="en-US"/>
+        </w:rPr>
+        <w:t>In our project APM New Relic Agent installed in to our 5 Microservices</w:t>
+      </w:r>
+    </w:p>
+    <w:p>
+      <w:pPr>
+        <w:pStyle w:val="ListParagraph"/>
+        <w:ind w:left="0"/>
+        <w:rPr>
+          <w:rFonts w:ascii="Times New Roman" w:hAnsi="Times New Roman" w:cs="Times New Roman"/>
+          <w:sz w:val="24"/>
+          <w:szCs w:val="24"/>
+          <w:lang w:val="en-US"/>
+        </w:rPr>
+      </w:pPr>
+    </w:p>
+    <w:p>
+      <w:pPr>
+        <w:pStyle w:val="ListParagraph"/>
+        <w:ind w:left="0"/>
+        <w:rPr>
+          <w:rFonts w:ascii="Times New Roman" w:hAnsi="Times New Roman" w:cs="Times New Roman"/>
+          <w:b/>
+          <w:bCs/>
+          <w:sz w:val="24"/>
+          <w:szCs w:val="24"/>
+          <w:lang w:val="en-US"/>
+        </w:rPr>
+      </w:pPr>
+      <w:r>
+        <w:rPr>
+          <w:rFonts w:ascii="Times New Roman" w:hAnsi="Times New Roman" w:cs="Times New Roman"/>
+          <w:b/>
+          <w:bCs/>
+          <w:sz w:val="24"/>
+          <w:szCs w:val="24"/>
+          <w:lang w:val="en-US"/>
+        </w:rPr>
+        <w:t>Courses</w:t>
+      </w:r>
+    </w:p>
+    <w:p>
+      <w:pPr>
+        <w:pStyle w:val="ListParagraph"/>
+        <w:ind w:left="0"/>
+        <w:rPr>
+          <w:rFonts w:ascii="Times New Roman" w:hAnsi="Times New Roman" w:cs="Times New Roman"/>
+          <w:b/>
+          <w:bCs/>
+          <w:sz w:val="24"/>
+          <w:szCs w:val="24"/>
+          <w:lang w:val="en-US"/>
+        </w:rPr>
+      </w:pPr>
+    </w:p>
+    <w:p>
+      <w:pPr>
+        <w:pStyle w:val="ListParagraph"/>
+        <w:ind w:left="0"/>
+        <w:rPr>
+          <w:rFonts w:ascii="Times New Roman" w:hAnsi="Times New Roman" w:cs="Times New Roman"/>
+          <w:sz w:val="24"/>
+          <w:szCs w:val="24"/>
+          <w:lang w:val="en-US"/>
+        </w:rPr>
+      </w:pPr>
+      <w:r>
+        <w:rPr>
+          <w:rFonts w:ascii="Times New Roman" w:hAnsi="Times New Roman" w:cs="Times New Roman"/>
+          <w:noProof/>
+          <w:sz w:val="24"/>
+          <w:szCs w:val="24"/>
+          <w:lang w:val="en-US"/>
+        </w:rPr>
+        <w:lastRenderedPageBreak/>
+        <w:drawing>
+          <wp:inline distT="0" distB="0" distL="0" distR="0" wp14:anchorId="26A73052" wp14:editId="76F57C66">
+            <wp:extent cx="5464013" cy="815411"/>
+            <wp:effectExtent l="0" t="0" r="3810" b="3810"/>
+            <wp:docPr id="289944785" name="Picture 1" descr="A black and orange text&#10;&#10;Description automatically generated with medium confidence"/>
+            <wp:cNvGraphicFramePr>
+              <a:graphicFrameLocks xmlns:a="http://schemas.openxmlformats.org/drawingml/2006/main" noChangeAspect="1"/>
+            </wp:cNvGraphicFramePr>
+            <a:graphic xmlns:a="http://schemas.openxmlformats.org/drawingml/2006/main">
+              <a:graphicData uri="http://schemas.openxmlformats.org/drawingml/2006/picture">
+                <pic:pic xmlns:pic="http://schemas.openxmlformats.org/drawingml/2006/picture">
+                  <pic:nvPicPr>
+                    <pic:cNvPr id="289944785" name="Picture 1" descr="A black and orange text&#10;&#10;Description automatically generated with medium confidence"/>
+                    <pic:cNvPicPr/>
+                  </pic:nvPicPr>
+                  <pic:blipFill>
+                    <a:blip r:embed="rId9"/>
+                    <a:stretch>
+                      <a:fillRect/>
+                    </a:stretch>
+                  </pic:blipFill>
+                  <pic:spPr>
+                    <a:xfrm>
+                      <a:off x="0" y="0"/>
+                      <a:ext cx="5464013" cy="815411"/>
+                    </a:xfrm>
+                    <a:prstGeom prst="rect">
+                      <a:avLst/>
+                    </a:prstGeom>
+                  </pic:spPr>
+                </pic:pic>
+              </a:graphicData>
+            </a:graphic>
+          </wp:inline>
+        </w:drawing>
+      </w:r>
+    </w:p>
+    <w:p>
+      <w:pPr>
+        <w:pStyle w:val="ListParagraph"/>
+        <w:ind w:left="0"/>
+        <w:rPr>
+          <w:rFonts w:ascii="Times New Roman" w:hAnsi="Times New Roman" w:cs="Times New Roman"/>
+          <w:sz w:val="24"/>
+          <w:szCs w:val="24"/>
+          <w:lang w:val="en-US"/>
+        </w:rPr>
+      </w:pPr>
+    </w:p>
+    <w:p>
+      <w:pPr>
+        <w:pStyle w:val="ListParagraph"/>
+        <w:ind w:left="0"/>
+        <w:rPr>
+          <w:rFonts w:ascii="Times New Roman" w:hAnsi="Times New Roman" w:cs="Times New Roman"/>
+          <w:sz w:val="24"/>
+          <w:szCs w:val="24"/>
+          <w:lang w:val="en-US"/>
+        </w:rPr>
+      </w:pPr>
+    </w:p>
+    <w:p>
+      <w:pPr>
+        <w:pStyle w:val="ListParagraph"/>
+        <w:ind w:left="0"/>
+        <w:rPr>
+          <w:rFonts w:ascii="Times New Roman" w:hAnsi="Times New Roman" w:cs="Times New Roman"/>
+          <w:sz w:val="24"/>
+          <w:szCs w:val="24"/>
+          <w:lang w:val="en-US"/>
+        </w:rPr>
+      </w:pPr>
+    </w:p>
+    <w:p>
+      <w:pPr>
+        <w:pStyle w:val="ListParagraph"/>
+        <w:ind w:left="0"/>
+        <w:rPr>
+          <w:rFonts w:ascii="Times New Roman" w:hAnsi="Times New Roman" w:cs="Times New Roman"/>
+          <w:b/>
+          <w:bCs/>
+          <w:sz w:val="24"/>
+          <w:szCs w:val="24"/>
+          <w:lang w:val="en-US"/>
+        </w:rPr>
+      </w:pPr>
+      <w:r>
+        <w:rPr>
+          <w:rFonts w:ascii="Times New Roman" w:hAnsi="Times New Roman" w:cs="Times New Roman"/>
+          <w:b/>
+          <w:bCs/>
+          <w:sz w:val="24"/>
+          <w:szCs w:val="24"/>
+          <w:lang w:val="en-US"/>
+        </w:rPr>
+        <w:t>Customer</w:t>
+      </w:r>
+    </w:p>
+    <w:p>
+      <w:pPr>
+        <w:pStyle w:val="ListParagraph"/>
+        <w:ind w:left="0"/>
+        <w:rPr>
+          <w:rFonts w:ascii="Times New Roman" w:hAnsi="Times New Roman" w:cs="Times New Roman"/>
+          <w:sz w:val="24"/>
+          <w:szCs w:val="24"/>
+          <w:lang w:val="en-US"/>
+        </w:rPr>
+      </w:pPr>
+      <w:r>
+        <w:rPr>
+          <w:rFonts w:ascii="Times New Roman" w:hAnsi="Times New Roman" w:cs="Times New Roman"/>
+          <w:noProof/>
+          <w:sz w:val="24"/>
+          <w:szCs w:val="24"/>
+          <w:lang w:val="en-US"/>
+        </w:rPr>
+        <w:drawing>
+          <wp:inline distT="0" distB="0" distL="0" distR="0" wp14:anchorId="69581444" wp14:editId="730E5C2D">
+            <wp:extent cx="4618120" cy="815411"/>
+            <wp:effectExtent l="0" t="0" r="0" b="3810"/>
+            <wp:docPr id="1832841457" name="Picture 1" descr="A screenshot of a computer&#10;&#10;Description automatically generated"/>
+            <wp:cNvGraphicFramePr>
+              <a:graphicFrameLocks xmlns:a="http://schemas.openxmlformats.org/drawingml/2006/main" noChangeAspect="1"/>
+            </wp:cNvGraphicFramePr>
+            <a:graphic xmlns:a="http://schemas.openxmlformats.org/drawingml/2006/main">
+              <a:graphicData uri="http://schemas.openxmlformats.org/drawingml/2006/picture">
+                <pic:pic xmlns:pic="http://schemas.openxmlformats.org/drawingml/2006/picture">
+                  <pic:nvPicPr>
+                    <pic:cNvPr id="1832841457" name="Picture 1" descr="A screenshot of a computer&#10;&#10;Description automatically generated"/>
+                    <pic:cNvPicPr/>
+                  </pic:nvPicPr>
+                  <pic:blipFill>
+                    <a:blip r:embed="rId10"/>
+                    <a:stretch>
+                      <a:fillRect/>
+                    </a:stretch>
+                  </pic:blipFill>
+                  <pic:spPr>
+                    <a:xfrm>
+                      <a:off x="0" y="0"/>
+                      <a:ext cx="4618120" cy="815411"/>
+                    </a:xfrm>
+                    <a:prstGeom prst="rect">
+                      <a:avLst/>
+                    </a:prstGeom>
+                  </pic:spPr>
+                </pic:pic>
+              </a:graphicData>
+            </a:graphic>
+          </wp:inline>
+        </w:drawing>
+      </w:r>
+    </w:p>
+    <w:p>
+      <w:pPr>
+        <w:pStyle w:val="ListParagraph"/>
+        <w:ind w:left="0"/>
+        <w:rPr>
+          <w:rFonts w:ascii="Times New Roman" w:hAnsi="Times New Roman" w:cs="Times New Roman"/>
+          <w:sz w:val="24"/>
+          <w:szCs w:val="24"/>
+          <w:lang w:val="en-US"/>
+        </w:rPr>
+      </w:pPr>
+    </w:p>
+    <w:p>
+      <w:pPr>
+        <w:pStyle w:val="ListParagraph"/>
+        <w:ind w:left="0"/>
+        <w:rPr>
+          <w:rFonts w:ascii="Times New Roman" w:hAnsi="Times New Roman" w:cs="Times New Roman"/>
+          <w:b/>
+          <w:bCs/>
+          <w:sz w:val="24"/>
+          <w:szCs w:val="24"/>
+          <w:lang w:val="en-US"/>
+        </w:rPr>
+      </w:pPr>
+      <w:r>
+        <w:rPr>
+          <w:rFonts w:ascii="Times New Roman" w:hAnsi="Times New Roman" w:cs="Times New Roman"/>
+          <w:b/>
+          <w:bCs/>
+          <w:sz w:val="24"/>
+          <w:szCs w:val="24"/>
+          <w:lang w:val="en-US"/>
+        </w:rPr>
+        <w:t>Enrollment</w:t>
+      </w:r>
+    </w:p>
+    <w:p>
+      <w:pPr>
+        <w:pStyle w:val="ListParagraph"/>
+        <w:ind w:left="0"/>
+        <w:rPr>
+          <w:rFonts w:ascii="Times New Roman" w:hAnsi="Times New Roman" w:cs="Times New Roman"/>
+          <w:b/>
+          <w:bCs/>
+          <w:sz w:val="24"/>
+          <w:szCs w:val="24"/>
+          <w:lang w:val="en-US"/>
+        </w:rPr>
+      </w:pPr>
+      <w:r>
+        <w:rPr>
+          <w:rFonts w:ascii="Times New Roman" w:hAnsi="Times New Roman" w:cs="Times New Roman"/>
+          <w:b/>
+          <w:bCs/>
+          <w:noProof/>
+          <w:sz w:val="24"/>
+          <w:szCs w:val="24"/>
+          <w:lang w:val="en-US"/>
+        </w:rPr>
+        <w:drawing>
+          <wp:inline distT="0" distB="0" distL="0" distR="0" wp14:anchorId="6FA1D829" wp14:editId="2EEE9B00">
+            <wp:extent cx="4709568" cy="594412"/>
+            <wp:effectExtent l="0" t="0" r="0" b="0"/>
+            <wp:docPr id="2081192369" name="Picture 1" descr="A black and white text with orange and blue lines&#10;&#10;Description automatically generated with medium confidence"/>
+            <wp:cNvGraphicFramePr>
+              <a:graphicFrameLocks xmlns:a="http://schemas.openxmlformats.org/drawingml/2006/main" noChangeAspect="1"/>
+            </wp:cNvGraphicFramePr>
+            <a:graphic xmlns:a="http://schemas.openxmlformats.org/drawingml/2006/main">
+              <a:graphicData uri="http://schemas.openxmlformats.org/drawingml/2006/picture">
+                <pic:pic xmlns:pic="http://schemas.openxmlformats.org/drawingml/2006/picture">
+                  <pic:nvPicPr>
+                    <pic:cNvPr id="2081192369" name="Picture 1" descr="A black and white text with orange and blue lines&#10;&#10;Description automatically generated with medium confidence"/>
+                    <pic:cNvPicPr/>
+                  </pic:nvPicPr>
+                  <pic:blipFill>
+                    <a:blip r:embed="rId11"/>
+                    <a:stretch>
+                      <a:fillRect/>
+                    </a:stretch>
+                  </pic:blipFill>
+                  <pic:spPr>
+                    <a:xfrm>
+                      <a:off x="0" y="0"/>
+                      <a:ext cx="4709568" cy="594412"/>
+                    </a:xfrm>
+                    <a:prstGeom prst="rect">
+                      <a:avLst/>
+                    </a:prstGeom>
+                  </pic:spPr>
+                </pic:pic>
+              </a:graphicData>
+            </a:graphic>
+          </wp:inline>
+        </w:drawing>
+      </w:r>
+    </w:p>
+    <w:p>
+      <w:pPr>
+        <w:pStyle w:val="ListParagraph"/>
+        <w:ind w:left="0"/>
+        <w:rPr>
+          <w:rFonts w:ascii="Times New Roman" w:hAnsi="Times New Roman" w:cs="Times New Roman"/>
+          <w:b/>
+          <w:bCs/>
+          <w:sz w:val="24"/>
+          <w:szCs w:val="24"/>
+          <w:lang w:val="en-US"/>
+        </w:rPr>
+      </w:pPr>
+    </w:p>
+    <w:p>
+      <w:pPr>
+        <w:pStyle w:val="ListParagraph"/>
+        <w:ind w:left="0"/>
+        <w:rPr>
+          <w:rFonts w:ascii="Times New Roman" w:hAnsi="Times New Roman" w:cs="Times New Roman"/>
+          <w:b/>
+          <w:bCs/>
+          <w:sz w:val="24"/>
+          <w:szCs w:val="24"/>
+          <w:lang w:val="en-US"/>
+        </w:rPr>
+      </w:pPr>
+      <w:r>
+        <w:rPr>
+          <w:rFonts w:ascii="Times New Roman" w:hAnsi="Times New Roman" w:cs="Times New Roman"/>
+          <w:b/>
+          <w:bCs/>
+          <w:sz w:val="24"/>
+          <w:szCs w:val="24"/>
+          <w:lang w:val="en-US"/>
+        </w:rPr>
+        <w:t>Gateway</w:t>
+      </w:r>
+    </w:p>
+    <w:p>
+      <w:pPr>
+        <w:pStyle w:val="ListParagraph"/>
+        <w:ind w:left="0"/>
+        <w:rPr>
+          <w:rFonts w:ascii="Times New Roman" w:hAnsi="Times New Roman" w:cs="Times New Roman"/>
+          <w:b/>
+          <w:bCs/>
+          <w:sz w:val="24"/>
+          <w:szCs w:val="24"/>
+          <w:lang w:val="en-US"/>
+        </w:rPr>
+      </w:pPr>
+      <w:r>
+        <w:rPr>
+          <w:rFonts w:ascii="Times New Roman" w:hAnsi="Times New Roman" w:cs="Times New Roman"/>
+          <w:b/>
+          <w:bCs/>
+          <w:noProof/>
+          <w:sz w:val="24"/>
+          <w:szCs w:val="24"/>
+          <w:lang w:val="en-US"/>
+        </w:rPr>
+        <w:drawing>
+          <wp:inline distT="0" distB="0" distL="0" distR="0" wp14:anchorId="73581954" wp14:editId="15D0946B">
+            <wp:extent cx="4961050" cy="670618"/>
+            <wp:effectExtent l="0" t="0" r="0" b="0"/>
+            <wp:docPr id="1713864698" name="Picture 1" descr="A black and blue background with white text&#10;&#10;Description automatically generated"/>
+            <wp:cNvGraphicFramePr>
+              <a:graphicFrameLocks xmlns:a="http://schemas.openxmlformats.org/drawingml/2006/main" noChangeAspect="1"/>
+            </wp:cNvGraphicFramePr>
+            <a:graphic xmlns:a="http://schemas.openxmlformats.org/drawingml/2006/main">
+              <a:graphicData uri="http://schemas.openxmlformats.org/drawingml/2006/picture">
+                <pic:pic xmlns:pic="http://schemas.openxmlformats.org/drawingml/2006/picture">
+                  <pic:nvPicPr>
+                    <pic:cNvPr id="1713864698" name="Picture 1" descr="A black and blue background with white text&#10;&#10;Description automatically generated"/>
+                    <pic:cNvPicPr/>
+                  </pic:nvPicPr>
+                  <pic:blipFill>
+                    <a:blip r:embed="rId12"/>
+                    <a:stretch>
+                      <a:fillRect/>
+                    </a:stretch>
+                  </pic:blipFill>
+                  <pic:spPr>
+                    <a:xfrm>
+                      <a:off x="0" y="0"/>
+                      <a:ext cx="4961050" cy="670618"/>
+                    </a:xfrm>
+                    <a:prstGeom prst="rect">
+                      <a:avLst/>
+                    </a:prstGeom>
+                  </pic:spPr>
+                </pic:pic>
+              </a:graphicData>
+            </a:graphic>
+          </wp:inline>
+        </w:drawing>
+      </w:r>
+    </w:p>
+    <w:p>
+      <w:pPr>
+        <w:pStyle w:val="ListParagraph"/>
+        <w:ind w:left="0"/>
+        <w:rPr>
+          <w:rFonts w:ascii="Times New Roman" w:hAnsi="Times New Roman" w:cs="Times New Roman"/>
+          <w:b/>
+          <w:bCs/>
+          <w:sz w:val="24"/>
+          <w:szCs w:val="24"/>
+          <w:lang w:val="en-US"/>
+        </w:rPr>
+      </w:pPr>
+    </w:p>
+    <w:p>
+      <w:pPr>
+        <w:pStyle w:val="ListParagraph"/>
+        <w:ind w:left="0"/>
+        <w:rPr>
+          <w:rFonts w:ascii="Times New Roman" w:hAnsi="Times New Roman" w:cs="Times New Roman"/>
+          <w:b/>
+          <w:bCs/>
+          <w:sz w:val="24"/>
+          <w:szCs w:val="24"/>
+          <w:lang w:val="en-US"/>
+        </w:rPr>
+      </w:pPr>
+      <w:r>
+        <w:rPr>
+          <w:rFonts w:ascii="Times New Roman" w:hAnsi="Times New Roman" w:cs="Times New Roman"/>
+          <w:b/>
+          <w:bCs/>
+          <w:sz w:val="24"/>
+          <w:szCs w:val="24"/>
+          <w:lang w:val="en-US"/>
+        </w:rPr>
+        <w:t>User</w:t>
+      </w:r>
+    </w:p>
+    <w:p>
+      <w:pPr>
+        <w:pStyle w:val="ListParagraph"/>
+        <w:ind w:left="0"/>
+        <w:rPr>
+          <w:rFonts w:ascii="Times New Roman" w:hAnsi="Times New Roman" w:cs="Times New Roman"/>
+          <w:b/>
+          <w:bCs/>
+          <w:sz w:val="24"/>
+          <w:szCs w:val="24"/>
+          <w:lang w:val="en-US"/>
+        </w:rPr>
+      </w:pPr>
+      <w:r>
+        <w:rPr>
+          <w:rFonts w:ascii="Times New Roman" w:hAnsi="Times New Roman" w:cs="Times New Roman"/>
+          <w:b/>
+          <w:bCs/>
+          <w:noProof/>
+          <w:sz w:val="24"/>
+          <w:szCs w:val="24"/>
+          <w:lang w:val="en-US"/>
+        </w:rPr>
+        <w:drawing>
+          <wp:inline distT="0" distB="0" distL="0" distR="0" wp14:anchorId="6704200D" wp14:editId="244E8F2E">
+            <wp:extent cx="5067739" cy="693480"/>
+            <wp:effectExtent l="0" t="0" r="0" b="0"/>
+            <wp:docPr id="1554368505" name="Picture 1" descr="A black and blue background with white text&#10;&#10;Description automatically generated"/>
+            <wp:cNvGraphicFramePr>
+              <a:graphicFrameLocks xmlns:a="http://schemas.openxmlformats.org/drawingml/2006/main" noChangeAspect="1"/>
+            </wp:cNvGraphicFramePr>
+            <a:graphic xmlns:a="http://schemas.openxmlformats.org/drawingml/2006/main">
+              <a:graphicData uri="http://schemas.openxmlformats.org/drawingml/2006/picture">
+                <pic:pic xmlns:pic="http://schemas.openxmlformats.org/drawingml/2006/picture">
+                  <pic:nvPicPr>
+                    <pic:cNvPr id="1554368505" name="Picture 1" descr="A black and blue background with white text&#10;&#10;Description automatically generated"/>
+                    <pic:cNvPicPr/>
+                  </pic:nvPicPr>
+                  <pic:blipFill>
+                    <a:blip r:embed="rId13"/>
+                    <a:stretch>
+                      <a:fillRect/>
+                    </a:stretch>
+                  </pic:blipFill>
+                  <pic:spPr>
+                    <a:xfrm>
+                      <a:off x="0" y="0"/>
+                      <a:ext cx="5067739" cy="693480"/>
+                    </a:xfrm>
+                    <a:prstGeom prst="rect">
+                      <a:avLst/>
+                    </a:prstGeom>
+                  </pic:spPr>
+                </pic:pic>
+              </a:graphicData>
+            </a:graphic>
+          </wp:inline>
+        </w:drawing>
+      </w:r>
+    </w:p>
+    <w:p>
+      <w:pPr>
+        <w:pStyle w:val="ListParagraph"/>
         <w:rPr>
           <w:rFonts w:ascii="Times New Roman" w:hAnsi="Times New Roman" w:cs="Times New Roman"/>
           <w:sz w:val="24"/>
@@ -643,46 +1321,396 @@
     <w:p>
       <w:pPr>
         <w:pStyle w:val="ListParagraph"/>
-        <w:rPr>
-          <w:rFonts w:ascii="Times New Roman" w:hAnsi="Times New Roman" w:cs="Times New Roman"/>
-          <w:sz w:val="24"/>
-          <w:szCs w:val="24"/>
-          <w:lang w:val="en-US"/>
-        </w:rPr>
-      </w:pPr>
-    </w:p>
-    <w:p>
-      <w:pPr>
-        <w:pStyle w:val="ListParagraph"/>
-        <w:rPr>
-          <w:rFonts w:ascii="Times New Roman" w:hAnsi="Times New Roman" w:cs="Times New Roman"/>
-          <w:sz w:val="24"/>
-          <w:szCs w:val="24"/>
-          <w:lang w:val="en-US"/>
-        </w:rPr>
-      </w:pPr>
-      <w:r>
-        <w:rPr>
-          <w:rFonts w:ascii="Times New Roman" w:hAnsi="Times New Roman" w:cs="Times New Roman"/>
-          <w:sz w:val="24"/>
-          <w:szCs w:val="24"/>
-          <w:lang w:val="en-US"/>
-        </w:rPr>
-        <w:t xml:space="preserve">  </w:t>
-      </w:r>
-    </w:p>
-    <w:p>
-      <w:pPr>
-        <w:pStyle w:val="ListParagraph"/>
-        <w:rPr>
-          <w:rFonts w:ascii="Times New Roman" w:hAnsi="Times New Roman" w:cs="Times New Roman"/>
-          <w:sz w:val="24"/>
-          <w:szCs w:val="24"/>
-          <w:lang w:val="en-US"/>
-        </w:rPr>
-      </w:pPr>
+        <w:ind w:left="1080"/>
+        <w:rPr>
+          <w:rFonts w:ascii="Times New Roman" w:hAnsi="Times New Roman" w:cs="Times New Roman"/>
+          <w:sz w:val="24"/>
+          <w:szCs w:val="24"/>
+          <w:lang w:val="en-US"/>
+        </w:rPr>
+      </w:pPr>
+    </w:p>
+    <w:p>
+      <w:pPr>
+        <w:pStyle w:val="ListParagraph"/>
+        <w:ind w:left="0"/>
+        <w:rPr>
+          <w:rFonts w:ascii="Times New Roman" w:hAnsi="Times New Roman" w:cs="Times New Roman"/>
+          <w:b/>
+          <w:bCs/>
+          <w:sz w:val="24"/>
+          <w:szCs w:val="24"/>
+          <w:lang w:val="en-US"/>
+        </w:rPr>
+      </w:pPr>
+      <w:r>
+        <w:rPr>
+          <w:rFonts w:ascii="Times New Roman" w:hAnsi="Times New Roman" w:cs="Times New Roman"/>
+          <w:b/>
+          <w:bCs/>
+          <w:sz w:val="24"/>
+          <w:szCs w:val="24"/>
+          <w:lang w:val="en-US"/>
+        </w:rPr>
+        <w:t>Frontend</w:t>
+      </w:r>
+    </w:p>
+    <w:p>
+      <w:pPr>
+        <w:pStyle w:val="ListParagraph"/>
+        <w:ind w:left="0"/>
+        <w:rPr>
+          <w:rFonts w:ascii="Times New Roman" w:hAnsi="Times New Roman" w:cs="Times New Roman"/>
+          <w:b/>
+          <w:bCs/>
+          <w:sz w:val="24"/>
+          <w:szCs w:val="24"/>
+          <w:lang w:val="en-US"/>
+        </w:rPr>
+      </w:pPr>
+      <w:r>
+        <w:rPr>
+          <w:rFonts w:ascii="Times New Roman" w:hAnsi="Times New Roman" w:cs="Times New Roman"/>
+          <w:b/>
+          <w:bCs/>
+          <w:noProof/>
+          <w:sz w:val="24"/>
+          <w:szCs w:val="24"/>
+          <w:lang w:val="en-US"/>
+        </w:rPr>
+        <w:lastRenderedPageBreak/>
+        <w:drawing>
+          <wp:inline distT="0" distB="0" distL="0" distR="0" wp14:anchorId="5351A822" wp14:editId="7B2402AF">
+            <wp:extent cx="5731510" cy="1322705"/>
+            <wp:effectExtent l="0" t="0" r="2540" b="0"/>
+            <wp:docPr id="1032744330" name="Picture 1" descr="A screen shot of a computer&#10;&#10;Description automatically generated"/>
+            <wp:cNvGraphicFramePr>
+              <a:graphicFrameLocks xmlns:a="http://schemas.openxmlformats.org/drawingml/2006/main" noChangeAspect="1"/>
+            </wp:cNvGraphicFramePr>
+            <a:graphic xmlns:a="http://schemas.openxmlformats.org/drawingml/2006/main">
+              <a:graphicData uri="http://schemas.openxmlformats.org/drawingml/2006/picture">
+                <pic:pic xmlns:pic="http://schemas.openxmlformats.org/drawingml/2006/picture">
+                  <pic:nvPicPr>
+                    <pic:cNvPr id="1032744330" name="Picture 1" descr="A screen shot of a computer&#10;&#10;Description automatically generated"/>
+                    <pic:cNvPicPr/>
+                  </pic:nvPicPr>
+                  <pic:blipFill>
+                    <a:blip r:embed="rId14"/>
+                    <a:stretch>
+                      <a:fillRect/>
+                    </a:stretch>
+                  </pic:blipFill>
+                  <pic:spPr>
+                    <a:xfrm>
+                      <a:off x="0" y="0"/>
+                      <a:ext cx="5731510" cy="1322705"/>
+                    </a:xfrm>
+                    <a:prstGeom prst="rect">
+                      <a:avLst/>
+                    </a:prstGeom>
+                  </pic:spPr>
+                </pic:pic>
+              </a:graphicData>
+            </a:graphic>
+          </wp:inline>
+        </w:drawing>
+      </w:r>
+    </w:p>
+    <w:p>
+      <w:pPr>
+        <w:pStyle w:val="ListParagraph"/>
+        <w:ind w:left="0"/>
+        <w:rPr>
+          <w:rFonts w:ascii="Times New Roman" w:hAnsi="Times New Roman" w:cs="Times New Roman"/>
+          <w:b/>
+          <w:bCs/>
+          <w:sz w:val="24"/>
+          <w:szCs w:val="24"/>
+          <w:lang w:val="en-US"/>
+        </w:rPr>
+      </w:pPr>
+    </w:p>
+    <w:p>
+      <w:pPr>
+        <w:pStyle w:val="ListParagraph"/>
+        <w:ind w:left="0"/>
+        <w:rPr>
+          <w:rFonts w:ascii="Times New Roman" w:hAnsi="Times New Roman" w:cs="Times New Roman"/>
+          <w:b/>
+          <w:bCs/>
+          <w:sz w:val="24"/>
+          <w:szCs w:val="24"/>
+          <w:lang w:val="en-US"/>
+        </w:rPr>
+      </w:pPr>
+      <w:r>
+        <w:rPr>
+          <w:rFonts w:ascii="Times New Roman" w:hAnsi="Times New Roman" w:cs="Times New Roman"/>
+          <w:b/>
+          <w:bCs/>
+          <w:sz w:val="24"/>
+          <w:szCs w:val="24"/>
+          <w:lang w:val="en-US"/>
+        </w:rPr>
+        <w:t>Admin_frontend</w:t>
+      </w:r>
+      <w:r>
+        <w:rPr>
+          <w:rFonts w:ascii="Times New Roman" w:hAnsi="Times New Roman" w:cs="Times New Roman"/>
+          <w:b/>
+          <w:bCs/>
+          <w:noProof/>
+          <w:sz w:val="24"/>
+          <w:szCs w:val="24"/>
+          <w:lang w:val="en-US"/>
+        </w:rPr>
+        <w:drawing>
+          <wp:inline distT="0" distB="0" distL="0" distR="0" wp14:anchorId="714A9A93" wp14:editId="1917F798">
+            <wp:extent cx="5731510" cy="1232535"/>
+            <wp:effectExtent l="0" t="0" r="2540" b="5715"/>
+            <wp:docPr id="197582932" name="Picture 1" descr="A screen shot of a computer&#10;&#10;Description automatically generated"/>
+            <wp:cNvGraphicFramePr>
+              <a:graphicFrameLocks xmlns:a="http://schemas.openxmlformats.org/drawingml/2006/main" noChangeAspect="1"/>
+            </wp:cNvGraphicFramePr>
+            <a:graphic xmlns:a="http://schemas.openxmlformats.org/drawingml/2006/main">
+              <a:graphicData uri="http://schemas.openxmlformats.org/drawingml/2006/picture">
+                <pic:pic xmlns:pic="http://schemas.openxmlformats.org/drawingml/2006/picture">
+                  <pic:nvPicPr>
+                    <pic:cNvPr id="197582932" name="Picture 1" descr="A screen shot of a computer&#10;&#10;Description automatically generated"/>
+                    <pic:cNvPicPr/>
+                  </pic:nvPicPr>
+                  <pic:blipFill>
+                    <a:blip r:embed="rId15"/>
+                    <a:stretch>
+                      <a:fillRect/>
+                    </a:stretch>
+                  </pic:blipFill>
+                  <pic:spPr>
+                    <a:xfrm>
+                      <a:off x="0" y="0"/>
+                      <a:ext cx="5731510" cy="1232535"/>
+                    </a:xfrm>
+                    <a:prstGeom prst="rect">
+                      <a:avLst/>
+                    </a:prstGeom>
+                  </pic:spPr>
+                </pic:pic>
+              </a:graphicData>
+            </a:graphic>
+          </wp:inline>
+        </w:drawing>
+      </w:r>
+    </w:p>
+    <w:p>
+      <w:pPr>
+        <w:pStyle w:val="ListParagraph"/>
+        <w:ind w:left="0"/>
+        <w:rPr>
+          <w:rFonts w:ascii="Times New Roman" w:hAnsi="Times New Roman" w:cs="Times New Roman"/>
+          <w:b/>
+          <w:bCs/>
+          <w:sz w:val="24"/>
+          <w:szCs w:val="24"/>
+          <w:lang w:val="en-US"/>
+        </w:rPr>
+      </w:pPr>
+    </w:p>
+    <w:p>
+      <w:pPr>
+        <w:pStyle w:val="ListParagraph"/>
+        <w:ind w:left="0"/>
+        <w:rPr>
+          <w:rFonts w:ascii="Times New Roman" w:hAnsi="Times New Roman" w:cs="Times New Roman"/>
+          <w:b/>
+          <w:bCs/>
+          <w:sz w:val="24"/>
+          <w:szCs w:val="24"/>
+          <w:lang w:val="en-US"/>
+        </w:rPr>
+      </w:pPr>
+      <w:r>
+        <w:rPr>
+          <w:rFonts w:ascii="Times New Roman" w:hAnsi="Times New Roman" w:cs="Times New Roman"/>
+          <w:b/>
+          <w:bCs/>
+          <w:sz w:val="24"/>
+          <w:szCs w:val="24"/>
+          <w:lang w:val="en-US"/>
+        </w:rPr>
+        <w:t>Infrastructure Monitoring</w:t>
+      </w:r>
+    </w:p>
+    <w:p>
+      <w:pPr>
+        <w:pStyle w:val="ListParagraph"/>
+        <w:ind w:left="0"/>
+        <w:jc w:val="both"/>
+        <w:rPr>
+          <w:rFonts w:ascii="Times New Roman" w:hAnsi="Times New Roman" w:cs="Times New Roman"/>
+          <w:color w:val="0D0D0D"/>
+          <w:sz w:val="24"/>
+          <w:szCs w:val="24"/>
+          <w:shd w:val="clear" w:color="auto" w:fill="FFFFFF"/>
+        </w:rPr>
+      </w:pPr>
+      <w:r>
+        <w:rPr>
+          <w:rFonts w:ascii="Times New Roman" w:hAnsi="Times New Roman" w:cs="Times New Roman"/>
+          <w:color w:val="0D0D0D"/>
+          <w:sz w:val="24"/>
+          <w:szCs w:val="24"/>
+          <w:shd w:val="clear" w:color="auto" w:fill="FFFFFF"/>
+        </w:rPr>
+        <w:t xml:space="preserve">To monitor Kubernetes (K8s) clusters using New Relic, </w:t>
+      </w:r>
+      <w:r>
+        <w:rPr>
+          <w:rFonts w:ascii="Times New Roman" w:hAnsi="Times New Roman" w:cs="Times New Roman"/>
+          <w:color w:val="0D0D0D"/>
+          <w:sz w:val="24"/>
+          <w:szCs w:val="24"/>
+          <w:shd w:val="clear" w:color="auto" w:fill="FFFFFF"/>
+        </w:rPr>
+        <w:t>we</w:t>
+      </w:r>
+      <w:r>
+        <w:rPr>
+          <w:rFonts w:ascii="Times New Roman" w:hAnsi="Times New Roman" w:cs="Times New Roman"/>
+          <w:color w:val="0D0D0D"/>
+          <w:sz w:val="24"/>
+          <w:szCs w:val="24"/>
+          <w:shd w:val="clear" w:color="auto" w:fill="FFFFFF"/>
+        </w:rPr>
+        <w:t xml:space="preserve"> can leverage New Relic's Kubernetes integration, which provides insights into the performance, health, and resource utilization of your Kubernetes environment</w:t>
+      </w:r>
+      <w:r>
+        <w:rPr>
+          <w:rFonts w:ascii="Times New Roman" w:hAnsi="Times New Roman" w:cs="Times New Roman"/>
+          <w:color w:val="0D0D0D"/>
+          <w:sz w:val="24"/>
+          <w:szCs w:val="24"/>
+          <w:shd w:val="clear" w:color="auto" w:fill="FFFFFF"/>
+        </w:rPr>
+        <w:t>. Created A namespace called monitoring is created in the Kubernetes cluster and a New relic agent is installed into our Kubernetes cluster.</w:t>
+      </w:r>
+      <w:r>
+        <w:rPr>
+          <w:rFonts w:ascii="Times New Roman" w:hAnsi="Times New Roman" w:cs="Times New Roman"/>
+          <w:color w:val="0D0D0D"/>
+          <w:sz w:val="24"/>
+          <w:szCs w:val="24"/>
+          <w:shd w:val="clear" w:color="auto" w:fill="FFFFFF"/>
+        </w:rPr>
+        <w:t xml:space="preserve"> The </w:t>
+      </w:r>
+      <w:r>
+        <w:rPr>
+          <w:rFonts w:ascii="Times New Roman" w:hAnsi="Times New Roman" w:cs="Times New Roman"/>
+          <w:color w:val="0D0D0D"/>
+          <w:sz w:val="24"/>
+          <w:szCs w:val="24"/>
+          <w:shd w:val="clear" w:color="auto" w:fill="FFFFFF"/>
+        </w:rPr>
+        <w:t xml:space="preserve">agent </w:t>
+      </w:r>
+      <w:r>
+        <w:rPr>
+          <w:rFonts w:ascii="Times New Roman" w:hAnsi="Times New Roman" w:cs="Times New Roman"/>
+          <w:color w:val="0D0D0D"/>
+          <w:sz w:val="24"/>
+          <w:szCs w:val="24"/>
+          <w:shd w:val="clear" w:color="auto" w:fill="FFFFFF"/>
+        </w:rPr>
+        <w:t>collects</w:t>
+      </w:r>
+      <w:r>
+        <w:rPr>
+          <w:rFonts w:ascii="Times New Roman" w:hAnsi="Times New Roman" w:cs="Times New Roman"/>
+          <w:color w:val="0D0D0D"/>
+          <w:sz w:val="24"/>
+          <w:szCs w:val="24"/>
+          <w:shd w:val="clear" w:color="auto" w:fill="FFFFFF"/>
+        </w:rPr>
+        <w:t xml:space="preserve"> various metrics and metadata from your Kubernetes environment, including cluster health, node performance, pod resource usage, deployment status, and more. This data is sent to New Relic, where it can be visualized in the New Relic One platform.</w:t>
+      </w:r>
+      <w:r>
+        <w:rPr>
+          <w:rFonts w:ascii="Segoe UI" w:hAnsi="Segoe UI" w:cs="Segoe UI"/>
+          <w:color w:val="0D0D0D"/>
+          <w:shd w:val="clear" w:color="auto" w:fill="FFFFFF"/>
+        </w:rPr>
+        <w:t xml:space="preserve"> </w:t>
+      </w:r>
+      <w:r>
+        <w:rPr>
+          <w:rFonts w:ascii="Times New Roman" w:hAnsi="Times New Roman" w:cs="Times New Roman"/>
+          <w:color w:val="0D0D0D"/>
+          <w:sz w:val="24"/>
+          <w:szCs w:val="24"/>
+          <w:shd w:val="clear" w:color="auto" w:fill="FFFFFF"/>
+        </w:rPr>
+        <w:t>New Relic provides dashboards, charts, and alerts to help you monitor the health and performance of your Kubernetes environment in real-time.</w:t>
+      </w:r>
+    </w:p>
+    <w:p>
+      <w:pPr>
+        <w:pStyle w:val="ListParagraph"/>
+        <w:ind w:left="0"/>
+        <w:jc w:val="both"/>
+        <w:rPr>
+          <w:rFonts w:ascii="Times New Roman" w:hAnsi="Times New Roman" w:cs="Times New Roman"/>
+          <w:sz w:val="24"/>
+          <w:szCs w:val="24"/>
+          <w:lang w:val="en-US"/>
+        </w:rPr>
+      </w:pPr>
+      <w:r>
+        <w:rPr>
+          <w:rFonts w:ascii="Times New Roman" w:hAnsi="Times New Roman" w:cs="Times New Roman"/>
+          <w:noProof/>
+          <w:sz w:val="24"/>
+          <w:szCs w:val="24"/>
+          <w:lang w:val="en-US"/>
+        </w:rPr>
+        <w:drawing>
+          <wp:inline distT="0" distB="0" distL="0" distR="0" wp14:anchorId="5605B03C" wp14:editId="5ACDC128">
+            <wp:extent cx="5731510" cy="3162300"/>
+            <wp:effectExtent l="0" t="0" r="2540" b="0"/>
+            <wp:docPr id="2051713109" name="Picture 1" descr="A screenshot of a computer&#10;&#10;Description automatically generated"/>
+            <wp:cNvGraphicFramePr>
+              <a:graphicFrameLocks xmlns:a="http://schemas.openxmlformats.org/drawingml/2006/main" noChangeAspect="1"/>
+            </wp:cNvGraphicFramePr>
+            <a:graphic xmlns:a="http://schemas.openxmlformats.org/drawingml/2006/main">
+              <a:graphicData uri="http://schemas.openxmlformats.org/drawingml/2006/picture">
+                <pic:pic xmlns:pic="http://schemas.openxmlformats.org/drawingml/2006/picture">
+                  <pic:nvPicPr>
+                    <pic:cNvPr id="2051713109" name="Picture 1" descr="A screenshot of a computer&#10;&#10;Description automatically generated"/>
+                    <pic:cNvPicPr/>
+                  </pic:nvPicPr>
+                  <pic:blipFill>
+                    <a:blip r:embed="rId16"/>
+                    <a:stretch>
+                      <a:fillRect/>
+                    </a:stretch>
+                  </pic:blipFill>
+                  <pic:spPr>
+                    <a:xfrm>
+                      <a:off x="0" y="0"/>
+                      <a:ext cx="5731510" cy="3162300"/>
+                    </a:xfrm>
+                    <a:prstGeom prst="rect">
+                      <a:avLst/>
+                    </a:prstGeom>
+                  </pic:spPr>
+                </pic:pic>
+              </a:graphicData>
+            </a:graphic>
+          </wp:inline>
+        </w:drawing>
+      </w:r>
     </w:p>
     <w:sectPr>
+      <w:footerReference w:type="default" r:id="rId17"/>
       <w:pgSz w:w="11906" w:h="16838"/>
       <w:pgMar w:top="1440" w:right="1440" w:bottom="1440" w:left="1440" w:header="708" w:footer="708" w:gutter="0"/>
       <w:cols w:space="708"/>
@@ -693,7 +1721,7 @@
 </file>
 
 <file path=word/endnotes.xml><?xml version="1.0" encoding="utf-8"?>
-<w:endnotes xmlns:wpc="http://schemas.microsoft.com/office/word/2010/wordprocessingCanvas" xmlns:cx="http://schemas.microsoft.com/office/drawing/2014/chartex" xmlns:cx1="http://schemas.microsoft.com/office/drawing/2015/9/8/chartex" xmlns:cx2="http://schemas.microsoft.com/office/drawing/2015/10/21/chartex" xmlns:cx3="http://schemas.microsoft.com/office/drawing/2016/5/9/chartex" xmlns:cx4="http://schemas.microsoft.com/office/drawing/2016/5/10/chartex" xmlns:cx5="http://schemas.microsoft.com/office/drawing/2016/5/11/chartex" xmlns:cx6="http://schemas.microsoft.com/office/drawing/2016/5/12/chartex" xmlns:cx7="http://schemas.microsoft.com/office/drawing/2016/5/13/chartex" xmlns:cx8="http://schemas.microsoft.com/office/drawing/2016/5/14/chartex" xmlns:mc="http://schemas.openxmlformats.org/markup-compatibility/2006" xmlns:aink="http://schemas.microsoft.com/office/drawing/2016/ink" xmlns:am3d="http://schemas.microsoft.com/office/drawing/2017/model3d" xmlns:o="urn:schemas-microsoft-com:office:office" xmlns:oel="http://schemas.microsoft.com/office/2019/extlst" xmlns:r="http://schemas.openxmlformats.org/officeDocument/2006/relationships" xmlns:m="http://schemas.openxmlformats.org/officeDocument/2006/math" xmlns:v="urn:schemas-microsoft-com:vml" xmlns:wp14="http://schemas.microsoft.com/office/word/2010/wordprocessingDrawing" xmlns:wp="http://schemas.openxmlformats.org/drawingml/2006/wordprocessingDrawing" xmlns:w10="urn:schemas-microsoft-com:office:word" xmlns:w="http://schemas.openxmlformats.org/wordprocessingml/2006/main" xmlns:w14="http://schemas.microsoft.com/office/word/2010/wordml" xmlns:w15="http://schemas.microsoft.com/office/word/2012/wordml" xmlns:w16cex="http://schemas.microsoft.com/office/word/2018/wordml/cex" xmlns:w16cid="http://schemas.microsoft.com/office/word/2016/wordml/cid" xmlns:w16="http://schemas.microsoft.com/office/word/2018/wordml" xmlns:w16sdtdh="http://schemas.microsoft.com/office/word/2020/wordml/sdtdatahash" xmlns:w16se="http://schemas.microsoft.com/office/word/2015/wordml/symex" xmlns:wpg="http://schemas.microsoft.com/office/word/2010/wordprocessingGroup" xmlns:wpi="http://schemas.microsoft.com/office/word/2010/wordprocessingInk" xmlns:wne="http://schemas.microsoft.com/office/word/2006/wordml" xmlns:wps="http://schemas.microsoft.com/office/word/2010/wordprocessingShape" mc:Ignorable="w14 w15 w16se w16cid w16 w16cex w16sdtdh wp14">
+<w:endnotes xmlns:wpc="http://schemas.microsoft.com/office/word/2010/wordprocessingCanvas" xmlns:cx="http://schemas.microsoft.com/office/drawing/2014/chartex" xmlns:cx1="http://schemas.microsoft.com/office/drawing/2015/9/8/chartex" xmlns:cx2="http://schemas.microsoft.com/office/drawing/2015/10/21/chartex" xmlns:cx3="http://schemas.microsoft.com/office/drawing/2016/5/9/chartex" xmlns:cx4="http://schemas.microsoft.com/office/drawing/2016/5/10/chartex" xmlns:cx5="http://schemas.microsoft.com/office/drawing/2016/5/11/chartex" xmlns:cx6="http://schemas.microsoft.com/office/drawing/2016/5/12/chartex" xmlns:cx7="http://schemas.microsoft.com/office/drawing/2016/5/13/chartex" xmlns:cx8="http://schemas.microsoft.com/office/drawing/2016/5/14/chartex" xmlns:mc="http://schemas.openxmlformats.org/markup-compatibility/2006" xmlns:aink="http://schemas.microsoft.com/office/drawing/2016/ink" xmlns:am3d="http://schemas.microsoft.com/office/drawing/2017/model3d" xmlns:o="urn:schemas-microsoft-com:office:office" xmlns:oel="http://schemas.microsoft.com/office/2019/extlst" xmlns:r="http://schemas.openxmlformats.org/officeDocument/2006/relationships" xmlns:m="http://schemas.openxmlformats.org/officeDocument/2006/math" xmlns:v="urn:schemas-microsoft-com:vml" xmlns:wp14="http://schemas.microsoft.com/office/word/2010/wordprocessingDrawing" xmlns:wp="http://schemas.openxmlformats.org/drawingml/2006/wordprocessingDrawing" xmlns:w10="urn:schemas-microsoft-com:office:word" xmlns:w="http://schemas.openxmlformats.org/wordprocessingml/2006/main" xmlns:w14="http://schemas.microsoft.com/office/word/2010/wordml" xmlns:w15="http://schemas.microsoft.com/office/word/2012/wordml" xmlns:w16cex="http://schemas.microsoft.com/office/word/2018/wordml/cex" xmlns:w16cid="http://schemas.microsoft.com/office/word/2016/wordml/cid" xmlns:w16="http://schemas.microsoft.com/office/word/2018/wordml" xmlns:w16du="http://schemas.microsoft.com/office/word/2023/wordml/word16du" xmlns:w16sdtdh="http://schemas.microsoft.com/office/word/2020/wordml/sdtdatahash" xmlns:w16se="http://schemas.microsoft.com/office/word/2015/wordml/symex" xmlns:wpg="http://schemas.microsoft.com/office/word/2010/wordprocessingGroup" xmlns:wpi="http://schemas.microsoft.com/office/word/2010/wordprocessingInk" xmlns:wne="http://schemas.microsoft.com/office/word/2006/wordml" xmlns:wps="http://schemas.microsoft.com/office/word/2010/wordprocessingShape" mc:Ignorable="w14 w15 w16se w16cid w16 w16cex w16sdtdh w16du wp14">
   <w:endnote w:type="separator" w:id="-1">
     <w:p>
       <w:pPr>
@@ -717,8 +1745,61 @@
 </w:endnotes>
 </file>
 
+<file path=word/footer1.xml><?xml version="1.0" encoding="utf-8"?>
+<w:ftr xmlns:wpc="http://schemas.microsoft.com/office/word/2010/wordprocessingCanvas" xmlns:cx="http://schemas.microsoft.com/office/drawing/2014/chartex" xmlns:cx1="http://schemas.microsoft.com/office/drawing/2015/9/8/chartex" xmlns:cx2="http://schemas.microsoft.com/office/drawing/2015/10/21/chartex" xmlns:cx3="http://schemas.microsoft.com/office/drawing/2016/5/9/chartex" xmlns:cx4="http://schemas.microsoft.com/office/drawing/2016/5/10/chartex" xmlns:cx5="http://schemas.microsoft.com/office/drawing/2016/5/11/chartex" xmlns:cx6="http://schemas.microsoft.com/office/drawing/2016/5/12/chartex" xmlns:cx7="http://schemas.microsoft.com/office/drawing/2016/5/13/chartex" xmlns:cx8="http://schemas.microsoft.com/office/drawing/2016/5/14/chartex" xmlns:mc="http://schemas.openxmlformats.org/markup-compatibility/2006" xmlns:aink="http://schemas.microsoft.com/office/drawing/2016/ink" xmlns:am3d="http://schemas.microsoft.com/office/drawing/2017/model3d" xmlns:o="urn:schemas-microsoft-com:office:office" xmlns:oel="http://schemas.microsoft.com/office/2019/extlst" xmlns:r="http://schemas.openxmlformats.org/officeDocument/2006/relationships" xmlns:m="http://schemas.openxmlformats.org/officeDocument/2006/math" xmlns:v="urn:schemas-microsoft-com:vml" xmlns:wp14="http://schemas.microsoft.com/office/word/2010/wordprocessingDrawing" xmlns:wp="http://schemas.openxmlformats.org/drawingml/2006/wordprocessingDrawing" xmlns:w10="urn:schemas-microsoft-com:office:word" xmlns:w="http://schemas.openxmlformats.org/wordprocessingml/2006/main" xmlns:w14="http://schemas.microsoft.com/office/word/2010/wordml" xmlns:w15="http://schemas.microsoft.com/office/word/2012/wordml" xmlns:w16cex="http://schemas.microsoft.com/office/word/2018/wordml/cex" xmlns:w16cid="http://schemas.microsoft.com/office/word/2016/wordml/cid" xmlns:w16="http://schemas.microsoft.com/office/word/2018/wordml" xmlns:w16du="http://schemas.microsoft.com/office/word/2023/wordml/word16du" xmlns:w16sdtdh="http://schemas.microsoft.com/office/word/2020/wordml/sdtdatahash" xmlns:w16se="http://schemas.microsoft.com/office/word/2015/wordml/symex" xmlns:wpg="http://schemas.microsoft.com/office/word/2010/wordprocessingGroup" xmlns:wpi="http://schemas.microsoft.com/office/word/2010/wordprocessingInk" xmlns:wne="http://schemas.microsoft.com/office/word/2006/wordml" xmlns:wps="http://schemas.microsoft.com/office/word/2010/wordprocessingShape" mc:Ignorable="w14 w15 w16se w16cid w16 w16cex w16sdtdh w16du wp14">
+  <w:sdt>
+    <w:sdtPr>
+      <w:id w:val="-1537337047"/>
+      <w:docPartObj>
+        <w:docPartGallery w:val="Page Numbers (Bottom of Page)"/>
+        <w:docPartUnique/>
+      </w:docPartObj>
+    </w:sdtPr>
+    <w:sdtEndPr>
+      <w:rPr>
+        <w:noProof/>
+      </w:rPr>
+    </w:sdtEndPr>
+    <w:sdtContent>
+      <w:p>
+        <w:pPr>
+          <w:pStyle w:val="Footer"/>
+          <w:jc w:val="right"/>
+        </w:pPr>
+        <w:r>
+          <w:fldChar w:fldCharType="begin"/>
+        </w:r>
+        <w:r>
+          <w:instrText xml:space="preserve"> PAGE   \* MERGEFORMAT </w:instrText>
+        </w:r>
+        <w:r>
+          <w:fldChar w:fldCharType="separate"/>
+        </w:r>
+        <w:r>
+          <w:rPr>
+            <w:noProof/>
+          </w:rPr>
+          <w:t>2</w:t>
+        </w:r>
+        <w:r>
+          <w:rPr>
+            <w:noProof/>
+          </w:rPr>
+          <w:fldChar w:fldCharType="end"/>
+        </w:r>
+      </w:p>
+    </w:sdtContent>
+  </w:sdt>
+  <w:p>
+    <w:pPr>
+      <w:pStyle w:val="Footer"/>
+    </w:pPr>
+  </w:p>
+</w:ftr>
+</file>
+
 <file path=word/footnotes.xml><?xml version="1.0" encoding="utf-8"?>
-<w:footnotes xmlns:wpc="http://schemas.microsoft.com/office/word/2010/wordprocessingCanvas" xmlns:cx="http://schemas.microsoft.com/office/drawing/2014/chartex" xmlns:cx1="http://schemas.microsoft.com/office/drawing/2015/9/8/chartex" xmlns:cx2="http://schemas.microsoft.com/office/drawing/2015/10/21/chartex" xmlns:cx3="http://schemas.microsoft.com/office/drawing/2016/5/9/chartex" xmlns:cx4="http://schemas.microsoft.com/office/drawing/2016/5/10/chartex" xmlns:cx5="http://schemas.microsoft.com/office/drawing/2016/5/11/chartex" xmlns:cx6="http://schemas.microsoft.com/office/drawing/2016/5/12/chartex" xmlns:cx7="http://schemas.microsoft.com/office/drawing/2016/5/13/chartex" xmlns:cx8="http://schemas.microsoft.com/office/drawing/2016/5/14/chartex" xmlns:mc="http://schemas.openxmlformats.org/markup-compatibility/2006" xmlns:aink="http://schemas.microsoft.com/office/drawing/2016/ink" xmlns:am3d="http://schemas.microsoft.com/office/drawing/2017/model3d" xmlns:o="urn:schemas-microsoft-com:office:office" xmlns:oel="http://schemas.microsoft.com/office/2019/extlst" xmlns:r="http://schemas.openxmlformats.org/officeDocument/2006/relationships" xmlns:m="http://schemas.openxmlformats.org/officeDocument/2006/math" xmlns:v="urn:schemas-microsoft-com:vml" xmlns:wp14="http://schemas.microsoft.com/office/word/2010/wordprocessingDrawing" xmlns:wp="http://schemas.openxmlformats.org/drawingml/2006/wordprocessingDrawing" xmlns:w10="urn:schemas-microsoft-com:office:word" xmlns:w="http://schemas.openxmlformats.org/wordprocessingml/2006/main" xmlns:w14="http://schemas.microsoft.com/office/word/2010/wordml" xmlns:w15="http://schemas.microsoft.com/office/word/2012/wordml" xmlns:w16cex="http://schemas.microsoft.com/office/word/2018/wordml/cex" xmlns:w16cid="http://schemas.microsoft.com/office/word/2016/wordml/cid" xmlns:w16="http://schemas.microsoft.com/office/word/2018/wordml" xmlns:w16sdtdh="http://schemas.microsoft.com/office/word/2020/wordml/sdtdatahash" xmlns:w16se="http://schemas.microsoft.com/office/word/2015/wordml/symex" xmlns:wpg="http://schemas.microsoft.com/office/word/2010/wordprocessingGroup" xmlns:wpi="http://schemas.microsoft.com/office/word/2010/wordprocessingInk" xmlns:wne="http://schemas.microsoft.com/office/word/2006/wordml" xmlns:wps="http://schemas.microsoft.com/office/word/2010/wordprocessingShape" mc:Ignorable="w14 w15 w16se w16cid w16 w16cex w16sdtdh wp14">
+<w:footnotes xmlns:wpc="http://schemas.microsoft.com/office/word/2010/wordprocessingCanvas" xmlns:cx="http://schemas.microsoft.com/office/drawing/2014/chartex" xmlns:cx1="http://schemas.microsoft.com/office/drawing/2015/9/8/chartex" xmlns:cx2="http://schemas.microsoft.com/office/drawing/2015/10/21/chartex" xmlns:cx3="http://schemas.microsoft.com/office/drawing/2016/5/9/chartex" xmlns:cx4="http://schemas.microsoft.com/office/drawing/2016/5/10/chartex" xmlns:cx5="http://schemas.microsoft.com/office/drawing/2016/5/11/chartex" xmlns:cx6="http://schemas.microsoft.com/office/drawing/2016/5/12/chartex" xmlns:cx7="http://schemas.microsoft.com/office/drawing/2016/5/13/chartex" xmlns:cx8="http://schemas.microsoft.com/office/drawing/2016/5/14/chartex" xmlns:mc="http://schemas.openxmlformats.org/markup-compatibility/2006" xmlns:aink="http://schemas.microsoft.com/office/drawing/2016/ink" xmlns:am3d="http://schemas.microsoft.com/office/drawing/2017/model3d" xmlns:o="urn:schemas-microsoft-com:office:office" xmlns:oel="http://schemas.microsoft.com/office/2019/extlst" xmlns:r="http://schemas.openxmlformats.org/officeDocument/2006/relationships" xmlns:m="http://schemas.openxmlformats.org/officeDocument/2006/math" xmlns:v="urn:schemas-microsoft-com:vml" xmlns:wp14="http://schemas.microsoft.com/office/word/2010/wordprocessingDrawing" xmlns:wp="http://schemas.openxmlformats.org/drawingml/2006/wordprocessingDrawing" xmlns:w10="urn:schemas-microsoft-com:office:word" xmlns:w="http://schemas.openxmlformats.org/wordprocessingml/2006/main" xmlns:w14="http://schemas.microsoft.com/office/word/2010/wordml" xmlns:w15="http://schemas.microsoft.com/office/word/2012/wordml" xmlns:w16cex="http://schemas.microsoft.com/office/word/2018/wordml/cex" xmlns:w16cid="http://schemas.microsoft.com/office/word/2016/wordml/cid" xmlns:w16="http://schemas.microsoft.com/office/word/2018/wordml" xmlns:w16du="http://schemas.microsoft.com/office/word/2023/wordml/word16du" xmlns:w16sdtdh="http://schemas.microsoft.com/office/word/2020/wordml/sdtdatahash" xmlns:w16se="http://schemas.microsoft.com/office/word/2015/wordml/symex" xmlns:wpg="http://schemas.microsoft.com/office/word/2010/wordprocessingGroup" xmlns:wpi="http://schemas.microsoft.com/office/word/2010/wordprocessingInk" xmlns:wne="http://schemas.microsoft.com/office/word/2006/wordml" xmlns:wps="http://schemas.microsoft.com/office/word/2010/wordprocessingShape" mc:Ignorable="w14 w15 w16se w16cid w16 w16cex w16sdtdh w16du wp14">
   <w:footnote w:type="separator" w:id="-1">
     <w:p>
       <w:pPr>
@@ -743,7 +1824,7 @@
 </file>
 
 <file path=word/numbering.xml><?xml version="1.0" encoding="utf-8"?>
-<w:numbering xmlns:wpc="http://schemas.microsoft.com/office/word/2010/wordprocessingCanvas" xmlns:cx="http://schemas.microsoft.com/office/drawing/2014/chartex" xmlns:cx1="http://schemas.microsoft.com/office/drawing/2015/9/8/chartex" xmlns:cx2="http://schemas.microsoft.com/office/drawing/2015/10/21/chartex" xmlns:cx3="http://schemas.microsoft.com/office/drawing/2016/5/9/chartex" xmlns:cx4="http://schemas.microsoft.com/office/drawing/2016/5/10/chartex" xmlns:cx5="http://schemas.microsoft.com/office/drawing/2016/5/11/chartex" xmlns:cx6="http://schemas.microsoft.com/office/drawing/2016/5/12/chartex" xmlns:cx7="http://schemas.microsoft.com/office/drawing/2016/5/13/chartex" xmlns:cx8="http://schemas.microsoft.com/office/drawing/2016/5/14/chartex" xmlns:mc="http://schemas.openxmlformats.org/markup-compatibility/2006" xmlns:aink="http://schemas.microsoft.com/office/drawing/2016/ink" xmlns:am3d="http://schemas.microsoft.com/office/drawing/2017/model3d" xmlns:o="urn:schemas-microsoft-com:office:office" xmlns:oel="http://schemas.microsoft.com/office/2019/extlst" xmlns:r="http://schemas.openxmlformats.org/officeDocument/2006/relationships" xmlns:m="http://schemas.openxmlformats.org/officeDocument/2006/math" xmlns:v="urn:schemas-microsoft-com:vml" xmlns:wp14="http://schemas.microsoft.com/office/word/2010/wordprocessingDrawing" xmlns:wp="http://schemas.openxmlformats.org/drawingml/2006/wordprocessingDrawing" xmlns:w10="urn:schemas-microsoft-com:office:word" xmlns:w="http://schemas.openxmlformats.org/wordprocessingml/2006/main" xmlns:w14="http://schemas.microsoft.com/office/word/2010/wordml" xmlns:w15="http://schemas.microsoft.com/office/word/2012/wordml" xmlns:w16cex="http://schemas.microsoft.com/office/word/2018/wordml/cex" xmlns:w16cid="http://schemas.microsoft.com/office/word/2016/wordml/cid" xmlns:w16="http://schemas.microsoft.com/office/word/2018/wordml" xmlns:w16sdtdh="http://schemas.microsoft.com/office/word/2020/wordml/sdtdatahash" xmlns:w16se="http://schemas.microsoft.com/office/word/2015/wordml/symex" xmlns:wpg="http://schemas.microsoft.com/office/word/2010/wordprocessingGroup" xmlns:wpi="http://schemas.microsoft.com/office/word/2010/wordprocessingInk" xmlns:wne="http://schemas.microsoft.com/office/word/2006/wordml" xmlns:wps="http://schemas.microsoft.com/office/word/2010/wordprocessingShape" mc:Ignorable="w14 w15 w16se w16cid w16 w16cex w16sdtdh wp14">
+<w:numbering xmlns:wpc="http://schemas.microsoft.com/office/word/2010/wordprocessingCanvas" xmlns:cx="http://schemas.microsoft.com/office/drawing/2014/chartex" xmlns:cx1="http://schemas.microsoft.com/office/drawing/2015/9/8/chartex" xmlns:cx2="http://schemas.microsoft.com/office/drawing/2015/10/21/chartex" xmlns:cx3="http://schemas.microsoft.com/office/drawing/2016/5/9/chartex" xmlns:cx4="http://schemas.microsoft.com/office/drawing/2016/5/10/chartex" xmlns:cx5="http://schemas.microsoft.com/office/drawing/2016/5/11/chartex" xmlns:cx6="http://schemas.microsoft.com/office/drawing/2016/5/12/chartex" xmlns:cx7="http://schemas.microsoft.com/office/drawing/2016/5/13/chartex" xmlns:cx8="http://schemas.microsoft.com/office/drawing/2016/5/14/chartex" xmlns:mc="http://schemas.openxmlformats.org/markup-compatibility/2006" xmlns:aink="http://schemas.microsoft.com/office/drawing/2016/ink" xmlns:am3d="http://schemas.microsoft.com/office/drawing/2017/model3d" xmlns:o="urn:schemas-microsoft-com:office:office" xmlns:oel="http://schemas.microsoft.com/office/2019/extlst" xmlns:r="http://schemas.openxmlformats.org/officeDocument/2006/relationships" xmlns:m="http://schemas.openxmlformats.org/officeDocument/2006/math" xmlns:v="urn:schemas-microsoft-com:vml" xmlns:wp14="http://schemas.microsoft.com/office/word/2010/wordprocessingDrawing" xmlns:wp="http://schemas.openxmlformats.org/drawingml/2006/wordprocessingDrawing" xmlns:w10="urn:schemas-microsoft-com:office:word" xmlns:w="http://schemas.openxmlformats.org/wordprocessingml/2006/main" xmlns:w14="http://schemas.microsoft.com/office/word/2010/wordml" xmlns:w15="http://schemas.microsoft.com/office/word/2012/wordml" xmlns:w16cex="http://schemas.microsoft.com/office/word/2018/wordml/cex" xmlns:w16cid="http://schemas.microsoft.com/office/word/2016/wordml/cid" xmlns:w16="http://schemas.microsoft.com/office/word/2018/wordml" xmlns:w16du="http://schemas.microsoft.com/office/word/2023/wordml/word16du" xmlns:w16sdtdh="http://schemas.microsoft.com/office/word/2020/wordml/sdtdatahash" xmlns:w16se="http://schemas.microsoft.com/office/word/2015/wordml/symex" xmlns:wpg="http://schemas.microsoft.com/office/word/2010/wordprocessingGroup" xmlns:wpi="http://schemas.microsoft.com/office/word/2010/wordprocessingInk" xmlns:wne="http://schemas.microsoft.com/office/word/2006/wordml" xmlns:wps="http://schemas.microsoft.com/office/word/2010/wordprocessingShape" mc:Ignorable="w14 w15 w16se w16cid w16 w16cex w16sdtdh w16du wp14">
   <w:abstractNum w:abstractNumId="0" w15:restartNumberingAfterBreak="0">
     <w:nsid w:val="1649312D"/>
     <w:multiLevelType w:val="hybridMultilevel"/>
@@ -1084,7 +2165,7 @@
 </file>
 
 <file path=word/styles.xml><?xml version="1.0" encoding="utf-8"?>
-<w:styles xmlns:mc="http://schemas.openxmlformats.org/markup-compatibility/2006" xmlns:r="http://schemas.openxmlformats.org/officeDocument/2006/relationships" xmlns:w="http://schemas.openxmlformats.org/wordprocessingml/2006/main" xmlns:w14="http://schemas.microsoft.com/office/word/2010/wordml" xmlns:w15="http://schemas.microsoft.com/office/word/2012/wordml" xmlns:w16cex="http://schemas.microsoft.com/office/word/2018/wordml/cex" xmlns:w16cid="http://schemas.microsoft.com/office/word/2016/wordml/cid" xmlns:w16="http://schemas.microsoft.com/office/word/2018/wordml" xmlns:w16sdtdh="http://schemas.microsoft.com/office/word/2020/wordml/sdtdatahash" xmlns:w16se="http://schemas.microsoft.com/office/word/2015/wordml/symex" mc:Ignorable="w14 w15 w16se w16cid w16 w16cex w16sdtdh">
+<w:styles xmlns:mc="http://schemas.openxmlformats.org/markup-compatibility/2006" xmlns:r="http://schemas.openxmlformats.org/officeDocument/2006/relationships" xmlns:w="http://schemas.openxmlformats.org/wordprocessingml/2006/main" xmlns:w14="http://schemas.microsoft.com/office/word/2010/wordml" xmlns:w15="http://schemas.microsoft.com/office/word/2012/wordml" xmlns:w16cex="http://schemas.microsoft.com/office/word/2018/wordml/cex" xmlns:w16cid="http://schemas.microsoft.com/office/word/2016/wordml/cid" xmlns:w16="http://schemas.microsoft.com/office/word/2018/wordml" xmlns:w16du="http://schemas.microsoft.com/office/word/2023/wordml/word16du" xmlns:w16sdtdh="http://schemas.microsoft.com/office/word/2020/wordml/sdtdatahash" xmlns:w16se="http://schemas.microsoft.com/office/word/2015/wordml/symex" mc:Ignorable="w14 w15 w16se w16cid w16 w16cex w16sdtdh w16du">
   <w:docDefaults>
     <w:rPrDefault>
       <w:rPr>
@@ -1596,6 +2677,29 @@
     <w:uiPriority w:val="99"/>
     <w:rsid w:val="002F6664"/>
   </w:style>
+  <w:style w:type="character" w:styleId="Hyperlink">
+    <w:name w:val="Hyperlink"/>
+    <w:basedOn w:val="DefaultParagraphFont"/>
+    <w:uiPriority w:val="99"/>
+    <w:unhideWhenUsed/>
+    <w:rsid w:val="0006370E"/>
+    <w:rPr>
+      <w:color w:val="0563C1" w:themeColor="hyperlink"/>
+      <w:u w:val="single"/>
+    </w:rPr>
+  </w:style>
+  <w:style w:type="character" w:styleId="UnresolvedMention">
+    <w:name w:val="Unresolved Mention"/>
+    <w:basedOn w:val="DefaultParagraphFont"/>
+    <w:uiPriority w:val="99"/>
+    <w:semiHidden/>
+    <w:unhideWhenUsed/>
+    <w:rsid w:val="0006370E"/>
+    <w:rPr>
+      <w:color w:val="605E5C"/>
+      <w:shd w:val="clear" w:color="auto" w:fill="E1DFDD"/>
+    </w:rPr>
+  </w:style>
 </w:styles>
 </file>
 

</xml_diff>